<commit_message>
Continuing with Communication network introduction
</commit_message>
<xml_diff>
--- a/Report/PROJ324 Report.docx
+++ b/Report/PROJ324 Report.docx
@@ -4,6 +4,16 @@
   <w:body>
     <w:p>
       <w:r>
+        <w:t xml:space="preserve">The purpose of the communication network is to provide a means of moving data from three internal measurement units (IMUs), through the system, to the destination which is the processing simulation. </w:t>
+      </w:r>
+      <w:r>
+        <w:t>This communication network consists of 4 distinct sections; the data extraction block, data processing block, wireless transmission block and the wireless receiver block.</w:t>
+      </w:r>
+      <w:bookmarkStart w:id="0" w:name="_GoBack"/>
+      <w:bookmarkEnd w:id="0"/>
+    </w:p>
+    <w:p>
+      <w:r>
         <w:t>Wireless communication requirements summary</w:t>
       </w:r>
     </w:p>
@@ -81,8 +91,6 @@
       <w:r>
         <w:t>“Wireless Communication Controller”</w:t>
       </w:r>
-      <w:bookmarkStart w:id="0" w:name="_GoBack"/>
-      <w:bookmarkEnd w:id="0"/>
     </w:p>
     <w:sectPr>
       <w:pgSz w:w="11906" w:h="16838"/>

</xml_diff>

<commit_message>
Adding writeup for hardware choices
</commit_message>
<xml_diff>
--- a/Report/PROJ324 Report.docx
+++ b/Report/PROJ324 Report.docx
@@ -3,16 +3,147 @@
 <w:document xmlns:wpc="http://schemas.microsoft.com/office/word/2010/wordprocessingCanvas" xmlns:cx="http://schemas.microsoft.com/office/drawing/2014/chartex" xmlns:cx1="http://schemas.microsoft.com/office/drawing/2015/9/8/chartex" xmlns:cx2="http://schemas.microsoft.com/office/drawing/2015/10/21/chartex" xmlns:cx3="http://schemas.microsoft.com/office/drawing/2016/5/9/chartex" xmlns:cx4="http://schemas.microsoft.com/office/drawing/2016/5/10/chartex" xmlns:cx5="http://schemas.microsoft.com/office/drawing/2016/5/11/chartex" xmlns:cx6="http://schemas.microsoft.com/office/drawing/2016/5/12/chartex" xmlns:cx7="http://schemas.microsoft.com/office/drawing/2016/5/13/chartex" xmlns:cx8="http://schemas.microsoft.com/office/drawing/2016/5/14/chartex" xmlns:mc="http://schemas.openxmlformats.org/markup-compatibility/2006" xmlns:aink="http://schemas.microsoft.com/office/drawing/2016/ink" xmlns:am3d="http://schemas.microsoft.com/office/drawing/2017/model3d" xmlns:o="urn:schemas-microsoft-com:office:office" xmlns:r="http://schemas.openxmlformats.org/officeDocument/2006/relationships" xmlns:m="http://schemas.openxmlformats.org/officeDocument/2006/math" xmlns:v="urn:schemas-microsoft-com:vml" xmlns:wp14="http://schemas.microsoft.com/office/word/2010/wordprocessingDrawing" xmlns:wp="http://schemas.openxmlformats.org/drawingml/2006/wordprocessingDrawing" xmlns:w10="urn:schemas-microsoft-com:office:word" xmlns:w="http://schemas.openxmlformats.org/wordprocessingml/2006/main" xmlns:w14="http://schemas.microsoft.com/office/word/2010/wordml" xmlns:w15="http://schemas.microsoft.com/office/word/2012/wordml" xmlns:w16cid="http://schemas.microsoft.com/office/word/2016/wordml/cid" xmlns:w16se="http://schemas.microsoft.com/office/word/2015/wordml/symex" xmlns:wpg="http://schemas.microsoft.com/office/word/2010/wordprocessingGroup" xmlns:wpi="http://schemas.microsoft.com/office/word/2010/wordprocessingInk" xmlns:wne="http://schemas.microsoft.com/office/word/2006/wordml" xmlns:wps="http://schemas.microsoft.com/office/word/2010/wordprocessingShape" mc:Ignorable="w14 w15 w16se w16cid wp14">
   <w:body>
     <w:p>
-      <w:r>
-        <w:t xml:space="preserve">The purpose of the communication network is to provide a means of moving data from three internal measurement units (IMUs), through the system, to the destination which is the processing simulation. </w:t>
-      </w:r>
-      <w:r>
-        <w:t>This communication network consists of 4 distinct sections; the data extraction block, data processing block, wireless transmission block and the wireless receiver block.</w:t>
-      </w:r>
-      <w:bookmarkStart w:id="0" w:name="_GoBack"/>
-      <w:bookmarkEnd w:id="0"/>
+      <w:pPr>
+        <w:jc w:val="both"/>
+      </w:pPr>
+      <w:r>
+        <w:t>The purpose of th</w:t>
+      </w:r>
+      <w:r>
+        <w:t>is</w:t>
+      </w:r>
+      <w:r>
+        <w:t xml:space="preserve"> communication network is to provide a means of moving data from three internal measurement units (IMUs), through the system, to the destination which is the processing simulation. </w:t>
+      </w:r>
+      <w:r>
+        <w:t xml:space="preserve">This communication network consists of 4 distinct sections; the data extraction block, data processing block, </w:t>
+      </w:r>
+      <w:r>
+        <w:t xml:space="preserve">FPGA </w:t>
+      </w:r>
+      <w:r>
+        <w:t xml:space="preserve">wireless </w:t>
+      </w:r>
+      <w:r>
+        <w:t>communication</w:t>
+      </w:r>
+      <w:r>
+        <w:t xml:space="preserve"> block and the </w:t>
+      </w:r>
+      <w:r>
+        <w:t>processing communication</w:t>
+      </w:r>
+      <w:r>
+        <w:t xml:space="preserve"> block.</w:t>
+      </w:r>
+      <w:r>
+        <w:t xml:space="preserve"> </w:t>
+      </w:r>
+      <w:r>
+        <w:rPr>
+          <w:b/>
+          <w:color w:val="FF0000"/>
+        </w:rPr>
+        <w:t>Figure n</w:t>
+      </w:r>
+      <w:r>
+        <w:t xml:space="preserve"> </w:t>
+      </w:r>
+      <w:r>
+        <w:t>provides an overview of</w:t>
+      </w:r>
+      <w:r>
+        <w:t xml:space="preserve"> </w:t>
+      </w:r>
+      <w:r>
+        <w:t>how</w:t>
+      </w:r>
+      <w:r>
+        <w:t xml:space="preserve"> the data moves across hardware before it arrives in the processing simulation.</w:t>
+      </w:r>
     </w:p>
     <w:p>
+      <w:pPr>
+        <w:keepNext/>
+      </w:pPr>
+      <w:r>
+        <w:rPr>
+          <w:noProof/>
+        </w:rPr>
+        <w:drawing>
+          <wp:inline distT="0" distB="0" distL="0" distR="0" wp14:anchorId="4A8E08DA" wp14:editId="7D231EB3">
+            <wp:extent cx="5727700" cy="3303905"/>
+            <wp:effectExtent l="0" t="0" r="6350" b="0"/>
+            <wp:docPr id="1" name="Picture 1"/>
+            <wp:cNvGraphicFramePr>
+              <a:graphicFrameLocks xmlns:a="http://schemas.openxmlformats.org/drawingml/2006/main" noChangeAspect="1"/>
+            </wp:cNvGraphicFramePr>
+            <a:graphic xmlns:a="http://schemas.openxmlformats.org/drawingml/2006/main">
+              <a:graphicData uri="http://schemas.openxmlformats.org/drawingml/2006/picture">
+                <pic:pic xmlns:pic="http://schemas.openxmlformats.org/drawingml/2006/picture">
+                  <pic:nvPicPr>
+                    <pic:cNvPr id="0" name="Picture 1"/>
+                    <pic:cNvPicPr>
+                      <a:picLocks noChangeAspect="1" noChangeArrowheads="1"/>
+                    </pic:cNvPicPr>
+                  </pic:nvPicPr>
+                  <pic:blipFill>
+                    <a:blip r:embed="rId5" cstate="print">
+                      <a:extLst>
+                        <a:ext uri="{28A0092B-C50C-407E-A947-70E740481C1C}">
+                          <a14:useLocalDpi xmlns:a14="http://schemas.microsoft.com/office/drawing/2010/main" val="0"/>
+                        </a:ext>
+                      </a:extLst>
+                    </a:blip>
+                    <a:srcRect/>
+                    <a:stretch>
+                      <a:fillRect/>
+                    </a:stretch>
+                  </pic:blipFill>
+                  <pic:spPr bwMode="auto">
+                    <a:xfrm>
+                      <a:off x="0" y="0"/>
+                      <a:ext cx="5727700" cy="3303905"/>
+                    </a:xfrm>
+                    <a:prstGeom prst="rect">
+                      <a:avLst/>
+                    </a:prstGeom>
+                    <a:noFill/>
+                    <a:ln>
+                      <a:noFill/>
+                    </a:ln>
+                  </pic:spPr>
+                </pic:pic>
+              </a:graphicData>
+            </a:graphic>
+          </wp:inline>
+        </w:drawing>
+      </w:r>
+    </w:p>
+    <w:p>
+      <w:pPr>
+        <w:pStyle w:val="Caption"/>
+        <w:jc w:val="center"/>
+      </w:pPr>
+      <w:r>
+        <w:t>Figure n: Diagram depicting the flow of data across hardware.</w:t>
+      </w:r>
+    </w:p>
+    <w:p>
+      <w:pPr>
+        <w:jc w:val="both"/>
+      </w:pPr>
+      <w:r>
+        <w:t xml:space="preserve">Each block transforms the data in its own way in the communication chain. The aim of this section is to describe in detail how data is passed around the network, the components developed and how they work, how data is transformed along the process and the reasoning for </w:t>
+      </w:r>
+      <w:r>
+        <w:t>the transformation and to provide evidence of functionality.</w:t>
+      </w:r>
+    </w:p>
+    <w:p>
+      <w:pPr>
+        <w:jc w:val="both"/>
+      </w:pPr>
       <w:r>
         <w:t>Wireless communication requirements summary</w:t>
       </w:r>
@@ -24,6 +155,7 @@
           <w:ilvl w:val="0"/>
           <w:numId w:val="1"/>
         </w:numPr>
+        <w:jc w:val="both"/>
       </w:pPr>
       <w:r>
         <w:t>The Bluetooth module uses the UART protocol to transmit data which means that each floating-point orientation data needs to be split into four 8-bit chunks in order to be able to transmit the data wirelessly.</w:t>
@@ -36,6 +168,7 @@
           <w:ilvl w:val="0"/>
           <w:numId w:val="1"/>
         </w:numPr>
+        <w:jc w:val="both"/>
       </w:pPr>
       <w:r>
         <w:t xml:space="preserve"> </w:t>
@@ -51,6 +184,7 @@
           <w:ilvl w:val="0"/>
           <w:numId w:val="1"/>
         </w:numPr>
+        <w:jc w:val="both"/>
       </w:pPr>
       <w:r>
         <w:t>On the receiving end of the wireless communication the simulation program needs to be able to identify which IMU the data received belongs to and how to turn back into useful information. Therefore, an adequate identification system needs to be developed in order to enable the simulation program to make sense of the data.</w:t>
@@ -63,6 +197,7 @@
           <w:ilvl w:val="0"/>
           <w:numId w:val="1"/>
         </w:numPr>
+        <w:jc w:val="both"/>
       </w:pPr>
       <w:r>
         <w:t>Once the FPGA receives data from the STM32L432</w:t>
@@ -78,14 +213,21 @@
           <w:ilvl w:val="0"/>
           <w:numId w:val="1"/>
         </w:numPr>
-      </w:pPr>
-      <w:r>
-        <w:t xml:space="preserve">Since the Bluetooth wireless transmission creates a bottleneck in the system with maximum UART speed of 115200 bits per second or 14,400 bytes per second, the wireless communication block needs to be able to control the dataflow to itself such that data is not transferred to the block faster than it can transmit it. </w:t>
+        <w:jc w:val="both"/>
+      </w:pPr>
+      <w:r>
+        <w:t>Since the Bluetooth wireless transmission creates a bottleneck in the system with maximum UART speed of 115200 bits per second or 14,400 bytes per second, the wireless communication block needs to be able to control the dataflow to itself such th</w:t>
+      </w:r>
+      <w:bookmarkStart w:id="0" w:name="_GoBack"/>
+      <w:bookmarkEnd w:id="0"/>
+      <w:r>
+        <w:t xml:space="preserve">at data is not transferred to the block faster than it can transmit it. </w:t>
       </w:r>
     </w:p>
     <w:p/>
     <w:p>
       <w:r>
+        <w:lastRenderedPageBreak/>
         <w:t xml:space="preserve">The first component to be designed for this block was the </w:t>
       </w:r>
       <w:r>
@@ -658,6 +800,25 @@
       <w:contextualSpacing/>
     </w:pPr>
   </w:style>
+  <w:style w:type="paragraph" w:styleId="Caption">
+    <w:name w:val="caption"/>
+    <w:basedOn w:val="Normal"/>
+    <w:next w:val="Normal"/>
+    <w:uiPriority w:val="35"/>
+    <w:unhideWhenUsed/>
+    <w:qFormat/>
+    <w:rsid w:val="003D41A0"/>
+    <w:pPr>
+      <w:spacing w:after="200" w:line="240" w:lineRule="auto"/>
+    </w:pPr>
+    <w:rPr>
+      <w:i/>
+      <w:iCs/>
+      <w:color w:val="44546A" w:themeColor="text2"/>
+      <w:sz w:val="18"/>
+      <w:szCs w:val="18"/>
+    </w:rPr>
+  </w:style>
 </w:styles>
 </file>
 

</xml_diff>